<commit_message>
Added 2% discount option
</commit_message>
<xml_diff>
--- a/lab3/SourceCodeOutput.docx
+++ b/lab3/SourceCodeOutput.docx
@@ -438,6 +438,9 @@
         <w:pStyle w:val="NoSpacing"/>
       </w:pPr>
       <w:r>
+        <w:rPr>
+          <w:noProof/>
+        </w:rPr>
         <w:drawing>
           <wp:inline distT="0" distB="0" distL="0" distR="0" wp14:anchorId="33086A8A" wp14:editId="734A937F">
             <wp:extent cx="4277322" cy="2000529"/>
@@ -823,6 +826,9 @@
         <w:pStyle w:val="NoSpacing"/>
       </w:pPr>
       <w:r>
+        <w:rPr>
+          <w:noProof/>
+        </w:rPr>
         <w:drawing>
           <wp:inline distT="0" distB="0" distL="0" distR="0" wp14:anchorId="66F2B2F7" wp14:editId="293B67E0">
             <wp:extent cx="4239217" cy="1238423"/>
@@ -866,22 +872,23 @@
       </w:pPr>
     </w:p>
     <w:p>
-      <w:pPr>
-        <w:pStyle w:val="NoSpacing"/>
-      </w:pPr>
-    </w:p>
-    <w:p>
-      <w:pPr>
-        <w:pStyle w:val="Heading1"/>
-      </w:pPr>
-      <w:r>
-        <w:t>Net payable amount using switch</w:t>
+      <w:r>
+        <w:br w:type="page"/>
       </w:r>
       <w:bookmarkStart w:id="0" w:name="_GoBack"/>
       <w:bookmarkEnd w:id="0"/>
     </w:p>
     <w:p>
       <w:pPr>
+        <w:pStyle w:val="Heading1"/>
+      </w:pPr>
+      <w:r>
+        <w:lastRenderedPageBreak/>
+        <w:t>Net payable amount using switch</w:t>
+      </w:r>
+    </w:p>
+    <w:p>
+      <w:pPr>
         <w:pStyle w:val="NoSpacing"/>
       </w:pPr>
       <w:r>
@@ -987,7 +994,15 @@
       </w:r>
       <w:proofErr w:type="spellEnd"/>
       <w:r>
-        <w:t>, tax;</w:t>
+        <w:t xml:space="preserve">, tax, </w:t>
+      </w:r>
+      <w:proofErr w:type="spellStart"/>
+      <w:r>
+        <w:t>net_amt</w:t>
+      </w:r>
+      <w:proofErr w:type="spellEnd"/>
+      <w:r>
+        <w:t>;</w:t>
       </w:r>
     </w:p>
     <w:p>
@@ -1042,520 +1057,586 @@
         <w:pStyle w:val="NoSpacing"/>
       </w:pPr>
       <w:r>
+        <w:t xml:space="preserve">    </w:t>
+      </w:r>
+      <w:proofErr w:type="spellStart"/>
+      <w:proofErr w:type="gramStart"/>
+      <w:r>
+        <w:t>printf</w:t>
+      </w:r>
+      <w:proofErr w:type="spellEnd"/>
+      <w:r>
+        <w:t>(</w:t>
+      </w:r>
+      <w:proofErr w:type="gramEnd"/>
+      <w:r>
+        <w:t>"2. Cosmetics items\n");</w:t>
+      </w:r>
+    </w:p>
+    <w:p>
+      <w:pPr>
+        <w:pStyle w:val="NoSpacing"/>
+      </w:pPr>
+      <w:r>
+        <w:t xml:space="preserve">    </w:t>
+      </w:r>
+      <w:proofErr w:type="spellStart"/>
+      <w:proofErr w:type="gramStart"/>
+      <w:r>
+        <w:t>printf</w:t>
+      </w:r>
+      <w:proofErr w:type="spellEnd"/>
+      <w:r>
+        <w:t>(</w:t>
+      </w:r>
+      <w:proofErr w:type="gramEnd"/>
+      <w:r>
+        <w:t>"3. Clothing items\n");</w:t>
+      </w:r>
+    </w:p>
+    <w:p>
+      <w:pPr>
+        <w:pStyle w:val="NoSpacing"/>
+      </w:pPr>
+      <w:r>
+        <w:t xml:space="preserve">    </w:t>
+      </w:r>
+      <w:proofErr w:type="spellStart"/>
+      <w:proofErr w:type="gramStart"/>
+      <w:r>
+        <w:t>printf</w:t>
+      </w:r>
+      <w:proofErr w:type="spellEnd"/>
+      <w:r>
+        <w:t>(</w:t>
+      </w:r>
+      <w:proofErr w:type="gramEnd"/>
+      <w:r>
+        <w:t>"4. Liquor items\n");</w:t>
+      </w:r>
+    </w:p>
+    <w:p>
+      <w:pPr>
+        <w:pStyle w:val="NoSpacing"/>
+      </w:pPr>
+      <w:r>
+        <w:t xml:space="preserve">    </w:t>
+      </w:r>
+      <w:proofErr w:type="spellStart"/>
+      <w:proofErr w:type="gramStart"/>
+      <w:r>
+        <w:t>printf</w:t>
+      </w:r>
+      <w:proofErr w:type="spellEnd"/>
+      <w:r>
+        <w:t>(</w:t>
+      </w:r>
+      <w:proofErr w:type="gramEnd"/>
+      <w:r>
+        <w:t>"Enter item type: ");</w:t>
+      </w:r>
+    </w:p>
+    <w:p>
+      <w:pPr>
+        <w:pStyle w:val="NoSpacing"/>
+      </w:pPr>
+      <w:r>
+        <w:t xml:space="preserve">    </w:t>
+      </w:r>
+      <w:proofErr w:type="spellStart"/>
+      <w:proofErr w:type="gramStart"/>
+      <w:r>
+        <w:t>scanf</w:t>
+      </w:r>
+      <w:proofErr w:type="spellEnd"/>
+      <w:r>
+        <w:t>(</w:t>
+      </w:r>
+      <w:proofErr w:type="gramEnd"/>
+      <w:r>
+        <w:t>"%d", &amp;</w:t>
+      </w:r>
+      <w:proofErr w:type="spellStart"/>
+      <w:r>
+        <w:t>item_type</w:t>
+      </w:r>
+      <w:proofErr w:type="spellEnd"/>
+      <w:r>
+        <w:t>);</w:t>
+      </w:r>
+    </w:p>
+    <w:p>
+      <w:pPr>
+        <w:pStyle w:val="NoSpacing"/>
+      </w:pPr>
+    </w:p>
+    <w:p>
+      <w:pPr>
+        <w:pStyle w:val="NoSpacing"/>
+      </w:pPr>
+      <w:r>
+        <w:t xml:space="preserve">    </w:t>
+      </w:r>
+      <w:proofErr w:type="gramStart"/>
+      <w:r>
+        <w:t>switch(</w:t>
+      </w:r>
+      <w:proofErr w:type="spellStart"/>
+      <w:proofErr w:type="gramEnd"/>
+      <w:r>
+        <w:t>item_type</w:t>
+      </w:r>
+      <w:proofErr w:type="spellEnd"/>
+      <w:r>
+        <w:t>)</w:t>
+      </w:r>
+    </w:p>
+    <w:p>
+      <w:pPr>
+        <w:pStyle w:val="NoSpacing"/>
+      </w:pPr>
+      <w:r>
+        <w:t xml:space="preserve">    {</w:t>
+      </w:r>
+    </w:p>
+    <w:p>
+      <w:pPr>
+        <w:pStyle w:val="NoSpacing"/>
+      </w:pPr>
+      <w:r>
+        <w:t xml:space="preserve">    </w:t>
+      </w:r>
+      <w:proofErr w:type="gramStart"/>
+      <w:r>
+        <w:t>case</w:t>
+      </w:r>
+      <w:proofErr w:type="gramEnd"/>
+      <w:r>
+        <w:t xml:space="preserve"> 1:</w:t>
+      </w:r>
+    </w:p>
+    <w:p>
+      <w:pPr>
+        <w:pStyle w:val="NoSpacing"/>
+      </w:pPr>
+      <w:r>
+        <w:t xml:space="preserve">        </w:t>
+      </w:r>
+      <w:proofErr w:type="gramStart"/>
+      <w:r>
+        <w:t>tax</w:t>
+      </w:r>
+      <w:proofErr w:type="gramEnd"/>
+      <w:r>
+        <w:t xml:space="preserve"> = 0.1;</w:t>
+      </w:r>
+    </w:p>
+    <w:p>
+      <w:pPr>
+        <w:pStyle w:val="NoSpacing"/>
+      </w:pPr>
+      <w:r>
+        <w:t xml:space="preserve">        </w:t>
+      </w:r>
+      <w:proofErr w:type="gramStart"/>
+      <w:r>
+        <w:t>break</w:t>
+      </w:r>
+      <w:proofErr w:type="gramEnd"/>
+      <w:r>
+        <w:t>;</w:t>
+      </w:r>
+    </w:p>
+    <w:p>
+      <w:pPr>
+        <w:pStyle w:val="NoSpacing"/>
+      </w:pPr>
+      <w:r>
+        <w:t xml:space="preserve">    </w:t>
+      </w:r>
+      <w:proofErr w:type="gramStart"/>
+      <w:r>
+        <w:t>case</w:t>
+      </w:r>
+      <w:proofErr w:type="gramEnd"/>
+      <w:r>
+        <w:t xml:space="preserve"> 2:</w:t>
+      </w:r>
+    </w:p>
+    <w:p>
+      <w:pPr>
+        <w:pStyle w:val="NoSpacing"/>
+      </w:pPr>
+      <w:r>
+        <w:t xml:space="preserve">        </w:t>
+      </w:r>
+      <w:proofErr w:type="gramStart"/>
+      <w:r>
+        <w:t>tax</w:t>
+      </w:r>
+      <w:proofErr w:type="gramEnd"/>
+      <w:r>
+        <w:t xml:space="preserve"> = 0.15;</w:t>
+      </w:r>
+    </w:p>
+    <w:p>
+      <w:pPr>
+        <w:pStyle w:val="NoSpacing"/>
+      </w:pPr>
+      <w:r>
+        <w:t xml:space="preserve">        </w:t>
+      </w:r>
+      <w:proofErr w:type="gramStart"/>
+      <w:r>
+        <w:t>break</w:t>
+      </w:r>
+      <w:proofErr w:type="gramEnd"/>
+      <w:r>
+        <w:t>;</w:t>
+      </w:r>
+    </w:p>
+    <w:p>
+      <w:pPr>
+        <w:pStyle w:val="NoSpacing"/>
+      </w:pPr>
+      <w:r>
+        <w:t xml:space="preserve">    </w:t>
+      </w:r>
+      <w:proofErr w:type="gramStart"/>
+      <w:r>
+        <w:t>case</w:t>
+      </w:r>
+      <w:proofErr w:type="gramEnd"/>
+      <w:r>
+        <w:t xml:space="preserve"> 3:</w:t>
+      </w:r>
+    </w:p>
+    <w:p>
+      <w:pPr>
+        <w:pStyle w:val="NoSpacing"/>
+      </w:pPr>
+      <w:r>
+        <w:t xml:space="preserve">        </w:t>
+      </w:r>
+      <w:proofErr w:type="gramStart"/>
+      <w:r>
+        <w:t>tax</w:t>
+      </w:r>
+      <w:proofErr w:type="gramEnd"/>
+      <w:r>
+        <w:t xml:space="preserve"> = 0.2;</w:t>
+      </w:r>
+    </w:p>
+    <w:p>
+      <w:pPr>
+        <w:pStyle w:val="NoSpacing"/>
+      </w:pPr>
+      <w:r>
+        <w:t xml:space="preserve">        </w:t>
+      </w:r>
+      <w:proofErr w:type="gramStart"/>
+      <w:r>
+        <w:t>break</w:t>
+      </w:r>
+      <w:proofErr w:type="gramEnd"/>
+      <w:r>
+        <w:t>;</w:t>
+      </w:r>
+    </w:p>
+    <w:p>
+      <w:pPr>
+        <w:pStyle w:val="NoSpacing"/>
+      </w:pPr>
+      <w:r>
+        <w:t xml:space="preserve">    </w:t>
+      </w:r>
+      <w:proofErr w:type="gramStart"/>
+      <w:r>
+        <w:t>case</w:t>
+      </w:r>
+      <w:proofErr w:type="gramEnd"/>
+      <w:r>
+        <w:t xml:space="preserve"> 4:</w:t>
+      </w:r>
+    </w:p>
+    <w:p>
+      <w:pPr>
+        <w:pStyle w:val="NoSpacing"/>
+      </w:pPr>
+      <w:r>
+        <w:t xml:space="preserve">        </w:t>
+      </w:r>
+      <w:proofErr w:type="gramStart"/>
+      <w:r>
+        <w:t>tax</w:t>
+      </w:r>
+      <w:proofErr w:type="gramEnd"/>
+      <w:r>
+        <w:t xml:space="preserve"> = 0.24;</w:t>
+      </w:r>
+    </w:p>
+    <w:p>
+      <w:pPr>
+        <w:pStyle w:val="NoSpacing"/>
+      </w:pPr>
+      <w:r>
+        <w:t xml:space="preserve">        </w:t>
+      </w:r>
+      <w:proofErr w:type="gramStart"/>
+      <w:r>
+        <w:t>break</w:t>
+      </w:r>
+      <w:proofErr w:type="gramEnd"/>
+      <w:r>
+        <w:t>;</w:t>
+      </w:r>
+    </w:p>
+    <w:p>
+      <w:pPr>
+        <w:pStyle w:val="NoSpacing"/>
+      </w:pPr>
+      <w:r>
+        <w:t xml:space="preserve">    </w:t>
+      </w:r>
+      <w:proofErr w:type="gramStart"/>
+      <w:r>
+        <w:t>default</w:t>
+      </w:r>
+      <w:proofErr w:type="gramEnd"/>
+      <w:r>
+        <w:t>:</w:t>
+      </w:r>
+    </w:p>
+    <w:p>
+      <w:pPr>
+        <w:pStyle w:val="NoSpacing"/>
+      </w:pPr>
+      <w:r>
+        <w:t xml:space="preserve">        </w:t>
+      </w:r>
+      <w:proofErr w:type="gramStart"/>
+      <w:r>
+        <w:t>return</w:t>
+      </w:r>
+      <w:proofErr w:type="gramEnd"/>
+      <w:r>
+        <w:t xml:space="preserve"> -1;</w:t>
+      </w:r>
+    </w:p>
+    <w:p>
+      <w:pPr>
+        <w:pStyle w:val="NoSpacing"/>
+      </w:pPr>
+      <w:r>
+        <w:t xml:space="preserve">        </w:t>
+      </w:r>
+      <w:proofErr w:type="gramStart"/>
+      <w:r>
+        <w:t>break</w:t>
+      </w:r>
+      <w:proofErr w:type="gramEnd"/>
+      <w:r>
+        <w:t>;</w:t>
+      </w:r>
+    </w:p>
+    <w:p>
+      <w:pPr>
+        <w:pStyle w:val="NoSpacing"/>
+      </w:pPr>
+      <w:r>
+        <w:t xml:space="preserve">    }</w:t>
+      </w:r>
+    </w:p>
+    <w:p>
+      <w:pPr>
+        <w:pStyle w:val="NoSpacing"/>
+      </w:pPr>
+    </w:p>
+    <w:p>
+      <w:pPr>
+        <w:pStyle w:val="NoSpacing"/>
+      </w:pPr>
+      <w:r>
+        <w:t xml:space="preserve">    </w:t>
+      </w:r>
+      <w:proofErr w:type="spellStart"/>
+      <w:proofErr w:type="gramStart"/>
+      <w:r>
+        <w:t>printf</w:t>
+      </w:r>
+      <w:proofErr w:type="spellEnd"/>
+      <w:r>
+        <w:t>(</w:t>
+      </w:r>
+      <w:proofErr w:type="gramEnd"/>
+      <w:r>
+        <w:t>"Enter the sales price: ");</w:t>
+      </w:r>
+    </w:p>
+    <w:p>
+      <w:pPr>
+        <w:pStyle w:val="NoSpacing"/>
+      </w:pPr>
+      <w:r>
+        <w:t xml:space="preserve">    </w:t>
+      </w:r>
+      <w:proofErr w:type="spellStart"/>
+      <w:proofErr w:type="gramStart"/>
+      <w:r>
+        <w:t>scanf</w:t>
+      </w:r>
+      <w:proofErr w:type="spellEnd"/>
+      <w:r>
+        <w:t>(</w:t>
+      </w:r>
+      <w:proofErr w:type="gramEnd"/>
+      <w:r>
+        <w:t>"%f", &amp;</w:t>
+      </w:r>
+      <w:proofErr w:type="spellStart"/>
+      <w:r>
+        <w:t>sales_price</w:t>
+      </w:r>
+      <w:proofErr w:type="spellEnd"/>
+      <w:r>
+        <w:t>);</w:t>
+      </w:r>
+    </w:p>
+    <w:p>
+      <w:pPr>
+        <w:pStyle w:val="NoSpacing"/>
+      </w:pPr>
+    </w:p>
+    <w:p>
+      <w:pPr>
+        <w:pStyle w:val="NoSpacing"/>
+      </w:pPr>
+      <w:r>
+        <w:t xml:space="preserve">    </w:t>
+      </w:r>
+      <w:proofErr w:type="spellStart"/>
+      <w:r>
+        <w:t>net_amt</w:t>
+      </w:r>
+      <w:proofErr w:type="spellEnd"/>
+      <w:r>
+        <w:t xml:space="preserve"> = </w:t>
+      </w:r>
+      <w:proofErr w:type="spellStart"/>
+      <w:r>
+        <w:t>sales_price</w:t>
+      </w:r>
+      <w:proofErr w:type="spellEnd"/>
+      <w:r>
+        <w:t xml:space="preserve"> * (1 + tax);</w:t>
+      </w:r>
+    </w:p>
+    <w:p>
+      <w:pPr>
+        <w:pStyle w:val="NoSpacing"/>
+      </w:pPr>
+      <w:r>
+        <w:t xml:space="preserve">    </w:t>
+      </w:r>
+      <w:proofErr w:type="gramStart"/>
+      <w:r>
+        <w:t>if(</w:t>
+      </w:r>
+      <w:proofErr w:type="spellStart"/>
+      <w:proofErr w:type="gramEnd"/>
+      <w:r>
+        <w:t>net_amt</w:t>
+      </w:r>
+      <w:proofErr w:type="spellEnd"/>
+      <w:r>
+        <w:t xml:space="preserve"> &gt; 6000)</w:t>
+      </w:r>
+    </w:p>
+    <w:p>
+      <w:pPr>
+        <w:pStyle w:val="NoSpacing"/>
+      </w:pPr>
+      <w:r>
+        <w:t xml:space="preserve">        </w:t>
+      </w:r>
+      <w:proofErr w:type="spellStart"/>
+      <w:r>
+        <w:t>net_amt</w:t>
+      </w:r>
+      <w:proofErr w:type="spellEnd"/>
+      <w:r>
+        <w:t xml:space="preserve"> *= 0.98;</w:t>
+      </w:r>
+    </w:p>
+    <w:p>
+      <w:pPr>
+        <w:pStyle w:val="NoSpacing"/>
+      </w:pPr>
+    </w:p>
+    <w:p>
+      <w:pPr>
+        <w:pStyle w:val="NoSpacing"/>
+      </w:pPr>
+      <w:r>
+        <w:t xml:space="preserve">    </w:t>
+      </w:r>
+      <w:proofErr w:type="spellStart"/>
+      <w:proofErr w:type="gramStart"/>
+      <w:r>
+        <w:t>printf</w:t>
+      </w:r>
+      <w:proofErr w:type="spellEnd"/>
+      <w:r>
+        <w:t>(</w:t>
+      </w:r>
+      <w:proofErr w:type="gramEnd"/>
+      <w:r>
+        <w:t xml:space="preserve">"Net payable amount: %.2f\n", </w:t>
+      </w:r>
+      <w:proofErr w:type="spellStart"/>
+      <w:r>
+        <w:t>net_amt</w:t>
+      </w:r>
+      <w:proofErr w:type="spellEnd"/>
+      <w:r>
+        <w:t>);</w:t>
+      </w:r>
+    </w:p>
+    <w:p>
+      <w:pPr>
+        <w:pStyle w:val="NoSpacing"/>
+      </w:pPr>
+      <w:r>
+        <w:t xml:space="preserve">    </w:t>
+      </w:r>
+      <w:proofErr w:type="gramStart"/>
+      <w:r>
+        <w:t>return</w:t>
+      </w:r>
+      <w:proofErr w:type="gramEnd"/>
+      <w:r>
+        <w:t xml:space="preserve"> 0;</w:t>
+      </w:r>
+    </w:p>
+    <w:p>
+      <w:pPr>
+        <w:pStyle w:val="NoSpacing"/>
+      </w:pPr>
+      <w:r>
+        <w:t>}</w:t>
+      </w:r>
+    </w:p>
+    <w:p>
+      <w:pPr>
+        <w:pStyle w:val="NoSpacing"/>
+      </w:pPr>
+      <w:r>
         <w:lastRenderedPageBreak/>
-        <w:t xml:space="preserve">    </w:t>
-      </w:r>
-      <w:proofErr w:type="spellStart"/>
-      <w:proofErr w:type="gramStart"/>
-      <w:r>
-        <w:t>printf</w:t>
-      </w:r>
-      <w:proofErr w:type="spellEnd"/>
-      <w:r>
-        <w:t>(</w:t>
-      </w:r>
-      <w:proofErr w:type="gramEnd"/>
-      <w:r>
-        <w:t>"2. Cosmetics items\n");</w:t>
-      </w:r>
-    </w:p>
-    <w:p>
-      <w:pPr>
-        <w:pStyle w:val="NoSpacing"/>
-      </w:pPr>
-      <w:r>
-        <w:t xml:space="preserve">    </w:t>
-      </w:r>
-      <w:proofErr w:type="spellStart"/>
-      <w:proofErr w:type="gramStart"/>
-      <w:r>
-        <w:t>printf</w:t>
-      </w:r>
-      <w:proofErr w:type="spellEnd"/>
-      <w:r>
-        <w:t>(</w:t>
-      </w:r>
-      <w:proofErr w:type="gramEnd"/>
-      <w:r>
-        <w:t>"3. Clothing items\n");</w:t>
-      </w:r>
-    </w:p>
-    <w:p>
-      <w:pPr>
-        <w:pStyle w:val="NoSpacing"/>
-      </w:pPr>
-      <w:r>
-        <w:t xml:space="preserve">    </w:t>
-      </w:r>
-      <w:proofErr w:type="spellStart"/>
-      <w:proofErr w:type="gramStart"/>
-      <w:r>
-        <w:t>printf</w:t>
-      </w:r>
-      <w:proofErr w:type="spellEnd"/>
-      <w:r>
-        <w:t>(</w:t>
-      </w:r>
-      <w:proofErr w:type="gramEnd"/>
-      <w:r>
-        <w:t>"4. Liquor items\n");</w:t>
-      </w:r>
-    </w:p>
-    <w:p>
-      <w:pPr>
-        <w:pStyle w:val="NoSpacing"/>
-      </w:pPr>
-      <w:r>
-        <w:t xml:space="preserve">    </w:t>
-      </w:r>
-      <w:proofErr w:type="spellStart"/>
-      <w:proofErr w:type="gramStart"/>
-      <w:r>
-        <w:t>printf</w:t>
-      </w:r>
-      <w:proofErr w:type="spellEnd"/>
-      <w:r>
-        <w:t>(</w:t>
-      </w:r>
-      <w:proofErr w:type="gramEnd"/>
-      <w:r>
-        <w:t>"Enter item type: ");</w:t>
-      </w:r>
-    </w:p>
-    <w:p>
-      <w:pPr>
-        <w:pStyle w:val="NoSpacing"/>
-      </w:pPr>
-      <w:r>
-        <w:t xml:space="preserve">    </w:t>
-      </w:r>
-      <w:proofErr w:type="spellStart"/>
-      <w:proofErr w:type="gramStart"/>
-      <w:r>
-        <w:t>scanf</w:t>
-      </w:r>
-      <w:proofErr w:type="spellEnd"/>
-      <w:r>
-        <w:t>(</w:t>
-      </w:r>
-      <w:proofErr w:type="gramEnd"/>
-      <w:r>
-        <w:t>"%d", &amp;</w:t>
-      </w:r>
-      <w:proofErr w:type="spellStart"/>
-      <w:r>
-        <w:t>item_type</w:t>
-      </w:r>
-      <w:proofErr w:type="spellEnd"/>
-      <w:r>
-        <w:t>);</w:t>
-      </w:r>
-    </w:p>
-    <w:p>
-      <w:pPr>
-        <w:pStyle w:val="NoSpacing"/>
-      </w:pPr>
-    </w:p>
-    <w:p>
-      <w:pPr>
-        <w:pStyle w:val="NoSpacing"/>
-      </w:pPr>
-      <w:r>
-        <w:t xml:space="preserve">    </w:t>
-      </w:r>
-      <w:proofErr w:type="gramStart"/>
-      <w:r>
-        <w:t>switch(</w:t>
-      </w:r>
-      <w:proofErr w:type="spellStart"/>
-      <w:proofErr w:type="gramEnd"/>
-      <w:r>
-        <w:t>item_type</w:t>
-      </w:r>
-      <w:proofErr w:type="spellEnd"/>
-      <w:r>
-        <w:t>)</w:t>
-      </w:r>
-    </w:p>
-    <w:p>
-      <w:pPr>
-        <w:pStyle w:val="NoSpacing"/>
-      </w:pPr>
-      <w:r>
-        <w:t xml:space="preserve">    {</w:t>
-      </w:r>
-    </w:p>
-    <w:p>
-      <w:pPr>
-        <w:pStyle w:val="NoSpacing"/>
-      </w:pPr>
-      <w:r>
-        <w:t xml:space="preserve">    </w:t>
-      </w:r>
-      <w:proofErr w:type="gramStart"/>
-      <w:r>
-        <w:t>case</w:t>
-      </w:r>
-      <w:proofErr w:type="gramEnd"/>
-      <w:r>
-        <w:t xml:space="preserve"> 1:</w:t>
-      </w:r>
-    </w:p>
-    <w:p>
-      <w:pPr>
-        <w:pStyle w:val="NoSpacing"/>
-      </w:pPr>
-      <w:r>
-        <w:t xml:space="preserve">        </w:t>
-      </w:r>
-      <w:proofErr w:type="gramStart"/>
-      <w:r>
-        <w:t>tax</w:t>
-      </w:r>
-      <w:proofErr w:type="gramEnd"/>
-      <w:r>
-        <w:t xml:space="preserve"> = 0.1;</w:t>
-      </w:r>
-    </w:p>
-    <w:p>
-      <w:pPr>
-        <w:pStyle w:val="NoSpacing"/>
-      </w:pPr>
-      <w:r>
-        <w:t xml:space="preserve">        </w:t>
-      </w:r>
-      <w:proofErr w:type="gramStart"/>
-      <w:r>
-        <w:t>break</w:t>
-      </w:r>
-      <w:proofErr w:type="gramEnd"/>
-      <w:r>
-        <w:t>;</w:t>
-      </w:r>
-    </w:p>
-    <w:p>
-      <w:pPr>
-        <w:pStyle w:val="NoSpacing"/>
-      </w:pPr>
-      <w:r>
-        <w:t xml:space="preserve">    </w:t>
-      </w:r>
-      <w:proofErr w:type="gramStart"/>
-      <w:r>
-        <w:t>case</w:t>
-      </w:r>
-      <w:proofErr w:type="gramEnd"/>
-      <w:r>
-        <w:t xml:space="preserve"> 2:</w:t>
-      </w:r>
-    </w:p>
-    <w:p>
-      <w:pPr>
-        <w:pStyle w:val="NoSpacing"/>
-      </w:pPr>
-      <w:r>
-        <w:t xml:space="preserve">        </w:t>
-      </w:r>
-      <w:proofErr w:type="gramStart"/>
-      <w:r>
-        <w:t>tax</w:t>
-      </w:r>
-      <w:proofErr w:type="gramEnd"/>
-      <w:r>
-        <w:t xml:space="preserve"> = 0.15;</w:t>
-      </w:r>
-    </w:p>
-    <w:p>
-      <w:pPr>
-        <w:pStyle w:val="NoSpacing"/>
-      </w:pPr>
-      <w:r>
-        <w:t xml:space="preserve">        </w:t>
-      </w:r>
-      <w:proofErr w:type="gramStart"/>
-      <w:r>
-        <w:t>break</w:t>
-      </w:r>
-      <w:proofErr w:type="gramEnd"/>
-      <w:r>
-        <w:t>;</w:t>
-      </w:r>
-    </w:p>
-    <w:p>
-      <w:pPr>
-        <w:pStyle w:val="NoSpacing"/>
-      </w:pPr>
-      <w:r>
-        <w:t xml:space="preserve">    </w:t>
-      </w:r>
-      <w:proofErr w:type="gramStart"/>
-      <w:r>
-        <w:t>case</w:t>
-      </w:r>
-      <w:proofErr w:type="gramEnd"/>
-      <w:r>
-        <w:t xml:space="preserve"> 3:</w:t>
-      </w:r>
-    </w:p>
-    <w:p>
-      <w:pPr>
-        <w:pStyle w:val="NoSpacing"/>
-      </w:pPr>
-      <w:r>
-        <w:t xml:space="preserve">        </w:t>
-      </w:r>
-      <w:proofErr w:type="gramStart"/>
-      <w:r>
-        <w:t>tax</w:t>
-      </w:r>
-      <w:proofErr w:type="gramEnd"/>
-      <w:r>
-        <w:t xml:space="preserve"> = 0.2;</w:t>
-      </w:r>
-    </w:p>
-    <w:p>
-      <w:pPr>
-        <w:pStyle w:val="NoSpacing"/>
-      </w:pPr>
-      <w:r>
-        <w:t xml:space="preserve">        </w:t>
-      </w:r>
-      <w:proofErr w:type="gramStart"/>
-      <w:r>
-        <w:t>break</w:t>
-      </w:r>
-      <w:proofErr w:type="gramEnd"/>
-      <w:r>
-        <w:t>;</w:t>
-      </w:r>
-    </w:p>
-    <w:p>
-      <w:pPr>
-        <w:pStyle w:val="NoSpacing"/>
-      </w:pPr>
-      <w:r>
-        <w:t xml:space="preserve">    </w:t>
-      </w:r>
-      <w:proofErr w:type="gramStart"/>
-      <w:r>
-        <w:t>case</w:t>
-      </w:r>
-      <w:proofErr w:type="gramEnd"/>
-      <w:r>
-        <w:t xml:space="preserve"> 4:</w:t>
-      </w:r>
-    </w:p>
-    <w:p>
-      <w:pPr>
-        <w:pStyle w:val="NoSpacing"/>
-      </w:pPr>
-      <w:r>
-        <w:t xml:space="preserve">        </w:t>
-      </w:r>
-      <w:proofErr w:type="gramStart"/>
-      <w:r>
-        <w:t>tax</w:t>
-      </w:r>
-      <w:proofErr w:type="gramEnd"/>
-      <w:r>
-        <w:t xml:space="preserve"> = 0.24;</w:t>
-      </w:r>
-    </w:p>
-    <w:p>
-      <w:pPr>
-        <w:pStyle w:val="NoSpacing"/>
-      </w:pPr>
-      <w:r>
-        <w:t xml:space="preserve">        </w:t>
-      </w:r>
-      <w:proofErr w:type="gramStart"/>
-      <w:r>
-        <w:t>break</w:t>
-      </w:r>
-      <w:proofErr w:type="gramEnd"/>
-      <w:r>
-        <w:t>;</w:t>
-      </w:r>
-    </w:p>
-    <w:p>
-      <w:pPr>
-        <w:pStyle w:val="NoSpacing"/>
-      </w:pPr>
-      <w:r>
-        <w:t xml:space="preserve">    </w:t>
-      </w:r>
-      <w:proofErr w:type="gramStart"/>
-      <w:r>
-        <w:t>default</w:t>
-      </w:r>
-      <w:proofErr w:type="gramEnd"/>
-      <w:r>
-        <w:t>:</w:t>
-      </w:r>
-    </w:p>
-    <w:p>
-      <w:pPr>
-        <w:pStyle w:val="NoSpacing"/>
-      </w:pPr>
-      <w:r>
-        <w:t xml:space="preserve">        </w:t>
-      </w:r>
-      <w:proofErr w:type="gramStart"/>
-      <w:r>
-        <w:t>return</w:t>
-      </w:r>
-      <w:proofErr w:type="gramEnd"/>
-      <w:r>
-        <w:t xml:space="preserve"> -1;</w:t>
-      </w:r>
-    </w:p>
-    <w:p>
-      <w:pPr>
-        <w:pStyle w:val="NoSpacing"/>
-      </w:pPr>
-      <w:r>
-        <w:t xml:space="preserve">        </w:t>
-      </w:r>
-      <w:proofErr w:type="gramStart"/>
-      <w:r>
-        <w:t>break</w:t>
-      </w:r>
-      <w:proofErr w:type="gramEnd"/>
-      <w:r>
-        <w:t>;</w:t>
-      </w:r>
-    </w:p>
-    <w:p>
-      <w:pPr>
-        <w:pStyle w:val="NoSpacing"/>
-      </w:pPr>
-      <w:r>
-        <w:t xml:space="preserve">    }</w:t>
-      </w:r>
-    </w:p>
-    <w:p>
-      <w:pPr>
-        <w:pStyle w:val="NoSpacing"/>
-      </w:pPr>
-    </w:p>
-    <w:p>
-      <w:pPr>
-        <w:pStyle w:val="NoSpacing"/>
-      </w:pPr>
-      <w:r>
-        <w:t xml:space="preserve">    </w:t>
-      </w:r>
-      <w:proofErr w:type="spellStart"/>
-      <w:proofErr w:type="gramStart"/>
-      <w:r>
-        <w:t>printf</w:t>
-      </w:r>
-      <w:proofErr w:type="spellEnd"/>
-      <w:r>
-        <w:t>(</w:t>
-      </w:r>
-      <w:proofErr w:type="gramEnd"/>
-      <w:r>
-        <w:t>"Enter the sales price: ");</w:t>
-      </w:r>
-    </w:p>
-    <w:p>
-      <w:pPr>
-        <w:pStyle w:val="NoSpacing"/>
-      </w:pPr>
-      <w:r>
-        <w:t xml:space="preserve">    </w:t>
-      </w:r>
-      <w:proofErr w:type="spellStart"/>
-      <w:proofErr w:type="gramStart"/>
-      <w:r>
-        <w:t>scanf</w:t>
-      </w:r>
-      <w:proofErr w:type="spellEnd"/>
-      <w:r>
-        <w:t>(</w:t>
-      </w:r>
-      <w:proofErr w:type="gramEnd"/>
-      <w:r>
-        <w:t>"%f", &amp;</w:t>
-      </w:r>
-      <w:proofErr w:type="spellStart"/>
-      <w:r>
-        <w:t>sales_price</w:t>
-      </w:r>
-      <w:proofErr w:type="spellEnd"/>
-      <w:r>
-        <w:t>);</w:t>
-      </w:r>
-    </w:p>
-    <w:p>
-      <w:pPr>
-        <w:pStyle w:val="NoSpacing"/>
-      </w:pPr>
-      <w:r>
-        <w:t xml:space="preserve">    </w:t>
-      </w:r>
-      <w:proofErr w:type="spellStart"/>
-      <w:proofErr w:type="gramStart"/>
-      <w:r>
-        <w:t>printf</w:t>
-      </w:r>
-      <w:proofErr w:type="spellEnd"/>
-      <w:r>
-        <w:t>(</w:t>
-      </w:r>
-      <w:proofErr w:type="gramEnd"/>
-      <w:r>
-        <w:t xml:space="preserve">"Net payable amount: %.2f\n", </w:t>
-      </w:r>
-      <w:proofErr w:type="spellStart"/>
-      <w:r>
-        <w:t>sales_price</w:t>
-      </w:r>
-      <w:proofErr w:type="spellEnd"/>
-      <w:r>
-        <w:t xml:space="preserve"> * (1 + tax))   ;</w:t>
-      </w:r>
-    </w:p>
-    <w:p>
-      <w:pPr>
-        <w:pStyle w:val="NoSpacing"/>
-      </w:pPr>
-      <w:r>
-        <w:t xml:space="preserve">    </w:t>
-      </w:r>
-      <w:proofErr w:type="gramStart"/>
-      <w:r>
-        <w:t>return</w:t>
-      </w:r>
-      <w:proofErr w:type="gramEnd"/>
-      <w:r>
-        <w:t xml:space="preserve"> 0;</w:t>
-      </w:r>
-    </w:p>
-    <w:p>
-      <w:pPr>
-        <w:pStyle w:val="NoSpacing"/>
-      </w:pPr>
-      <w:r>
-        <w:t>}</w:t>
-      </w:r>
-    </w:p>
-    <w:p>
-      <w:pPr>
-        <w:pStyle w:val="NoSpacing"/>
-      </w:pPr>
-    </w:p>
-    <w:p>
-      <w:pPr>
-        <w:pStyle w:val="NoSpacing"/>
-      </w:pPr>
-      <w:r>
         <w:drawing>
-          <wp:inline distT="0" distB="0" distL="0" distR="0" wp14:anchorId="78F5E9E0" wp14:editId="3F2B9A47">
-            <wp:extent cx="3524742" cy="1619476"/>
-            <wp:effectExtent l="0" t="0" r="0" b="0"/>
-            <wp:docPr id="3" name="Picture 3"/>
+          <wp:inline distT="0" distB="0" distL="0" distR="0" wp14:anchorId="5FF863C4" wp14:editId="57B5739F">
+            <wp:extent cx="4572000" cy="2143648"/>
+            <wp:effectExtent l="0" t="0" r="0" b="9525"/>
+            <wp:docPr id="4" name="Picture 4"/>
             <wp:cNvGraphicFramePr>
               <a:graphicFrameLocks xmlns:a="http://schemas.openxmlformats.org/drawingml/2006/main" noChangeAspect="1"/>
             </wp:cNvGraphicFramePr>
@@ -1575,7 +1656,7 @@
                   <pic:spPr>
                     <a:xfrm>
                       <a:off x="0" y="0"/>
-                      <a:ext cx="3524742" cy="1619476"/>
+                      <a:ext cx="4579921" cy="2147362"/>
                     </a:xfrm>
                     <a:prstGeom prst="rect">
                       <a:avLst/>

</xml_diff>